<commit_message>
Arreglos en la numeración de los recursos
</commit_message>
<xml_diff>
--- a/fuentes/contenidos/grado08/guion04/CN_08_04_CO_REC20.docx
+++ b/fuentes/contenidos/grado08/guion04/CN_08_04_CO_REC20.docx
@@ -338,17 +338,19 @@
           <w:szCs w:val="22"/>
           <w:lang w:val="es-ES_tradnl"/>
         </w:rPr>
-        <w:t>Preguntas de respuesta libre sobre diversos aspectos de la reproducción</w:t>
-      </w:r>
-      <w:r>
-        <w:rPr>
-          <w:rFonts w:ascii="Arial" w:hAnsi="Arial" w:cs="Arial"/>
-          <w:sz w:val="22"/>
-          <w:szCs w:val="22"/>
-          <w:lang w:val="es-ES_tradnl"/>
-        </w:rPr>
-        <w:t>.</w:t>
-      </w:r>
+        <w:t>A</w:t>
+      </w:r>
+      <w:r>
+        <w:rPr>
+          <w:rFonts w:ascii="Arial" w:hAnsi="Arial" w:cs="Arial"/>
+          <w:sz w:val="22"/>
+          <w:szCs w:val="22"/>
+          <w:lang w:val="es-ES_tradnl"/>
+        </w:rPr>
+        <w:t>ctividad para reforzar la comprensión acerca de la importancia de la reproducción y las estrategias reproductivas</w:t>
+      </w:r>
+      <w:bookmarkStart w:id="0" w:name="_GoBack"/>
+      <w:bookmarkEnd w:id="0"/>
     </w:p>
     <w:p>
       <w:pPr>
@@ -502,8 +504,6 @@
           <w:lang w:val="es-ES_tradnl"/>
         </w:rPr>
       </w:pPr>
-      <w:bookmarkStart w:id="0" w:name="_GoBack"/>
-      <w:bookmarkEnd w:id="0"/>
       <w:r>
         <w:rPr>
           <w:rFonts w:ascii="Arial" w:hAnsi="Arial" w:cs="Arial"/>
@@ -2594,6 +2594,7 @@
           <w:highlight w:val="green"/>
           <w:lang w:val="es-ES_tradnl"/>
         </w:rPr>
+        <w:lastRenderedPageBreak/>
         <w:t>M</w:t>
       </w:r>
       <w:r>
@@ -2664,7 +2665,6 @@
           <w:szCs w:val="22"/>
           <w:lang w:val="es-ES_tradnl"/>
         </w:rPr>
-        <w:lastRenderedPageBreak/>
         <w:t>N</w:t>
       </w:r>
     </w:p>

</xml_diff>